<commit_message>
Figs 3 and 4
</commit_message>
<xml_diff>
--- a/written/EFN_AISTATS2019/text_Bittner_AIStats2019.docx
+++ b/written/EFN_AISTATS2019/text_Bittner_AIStats2019.docx
@@ -4,10 +4,311 @@
   <w:body>
     <w:p>
       <w:r>
-        <w:t>AI stats</w:t>
-      </w:r>
+        <w:t>Abstract:</w:t>
+      </w:r>
+    </w:p>
+    <w:p>
       <w:bookmarkStart w:id="0" w:name="_GoBack"/>
       <w:bookmarkEnd w:id="0"/>
+    </w:p>
+    <w:p>
+      <w:pPr>
+        <w:rPr>
+          <w:rFonts w:ascii="Calibri" w:hAnsi="Calibri" w:cs="Calibri"/>
+          <w:color w:val="000000"/>
+        </w:rPr>
+      </w:pPr>
+      <w:r>
+        <w:rPr>
+          <w:color w:val="000000"/>
+        </w:rPr>
+        <w:t xml:space="preserve">Recently much attention has been paid to implicit probability </w:t>
+      </w:r>
+      <w:r>
+        <w:rPr>
+          <w:color w:val="000000"/>
+        </w:rPr>
+        <w:t>models</w:t>
+      </w:r>
+      <w:del w:id="1" w:author="Sean Bittner" w:date="2018-10-03T08:00:00Z">
+        <w:r>
+          <w:rPr>
+            <w:color w:val="000000"/>
+          </w:rPr>
+          <w:delText>models -- models defined by mapping a simple random variable through a complex transformation, often a deep neural network.  T</w:delText>
+        </w:r>
+      </w:del>
+      <w:ins w:id="2" w:author="Sean Bittner" w:date="2018-10-03T08:00:00Z">
+        <w:r>
+          <w:rPr>
+            <w:color w:val="000000"/>
+          </w:rPr>
+          <w:t>, since t</w:t>
+        </w:r>
+      </w:ins>
+      <w:r>
+        <w:rPr>
+          <w:color w:val="000000"/>
+        </w:rPr>
+        <w:t>he</w:t>
+      </w:r>
+      <w:r>
+        <w:rPr>
+          <w:color w:val="000000"/>
+        </w:rPr>
+        <w:t>y</w:t>
+      </w:r>
+      <w:r>
+        <w:rPr>
+          <w:color w:val="000000"/>
+        </w:rPr>
+        <w:t xml:space="preserve"> have been used to great success for variational inference, generation of complex data types, and more.  In most all of these settings, the goal has been to find a </w:t>
+      </w:r>
+      <w:r>
+        <w:rPr>
+          <w:color w:val="800000"/>
+        </w:rPr>
+        <w:t>\</w:t>
+      </w:r>
+      <w:proofErr w:type="spellStart"/>
+      <w:r>
+        <w:rPr>
+          <w:color w:val="800000"/>
+        </w:rPr>
+        <w:t>emph</w:t>
+      </w:r>
+      <w:proofErr w:type="spellEnd"/>
+      <w:r>
+        <w:rPr>
+          <w:color w:val="000000"/>
+        </w:rPr>
+        <w:t>{particular member} of that model family: optimized parameters index a distribution that is close (via a divergence or classification metric) to a target distribution</w:t>
+      </w:r>
+      <w:del w:id="3" w:author="Sean Bittner" w:date="2018-10-03T08:00:00Z">
+        <w:r>
+          <w:rPr>
+            <w:color w:val="000000"/>
+          </w:rPr>
+          <w:delText xml:space="preserve"> (such as a posterior or data distribution)</w:delText>
+        </w:r>
+      </w:del>
+      <w:r>
+        <w:rPr>
+          <w:color w:val="000000"/>
+        </w:rPr>
+        <w:t xml:space="preserve">.  Much less attention, however, has been paid to the problem of </w:t>
+      </w:r>
+      <w:r>
+        <w:rPr>
+          <w:color w:val="800000"/>
+        </w:rPr>
+        <w:t>\</w:t>
+      </w:r>
+      <w:proofErr w:type="spellStart"/>
+      <w:r>
+        <w:rPr>
+          <w:color w:val="800000"/>
+        </w:rPr>
+        <w:t>emph</w:t>
+      </w:r>
+      <w:proofErr w:type="spellEnd"/>
+      <w:r>
+        <w:rPr>
+          <w:color w:val="000000"/>
+        </w:rPr>
+        <w:t>{learning a model itself}.   Here we define implicit probability models with specific deep network architectures and optimization procedures for learning intractable exponential family models (</w:t>
+      </w:r>
+      <w:r>
+        <w:rPr>
+          <w:color w:val="800000"/>
+        </w:rPr>
+        <w:t>\</w:t>
+      </w:r>
+      <w:proofErr w:type="spellStart"/>
+      <w:r>
+        <w:rPr>
+          <w:color w:val="800000"/>
+        </w:rPr>
+        <w:t>emph</w:t>
+      </w:r>
+      <w:proofErr w:type="spellEnd"/>
+      <w:r>
+        <w:rPr>
+          <w:color w:val="000000"/>
+        </w:rPr>
+        <w:t xml:space="preserve">{not} a single distribution from those models).  These exponential families, which are central to some of the most fundamental problems in probabilistic inference, are learned accurately, allowing operations like posterior inference to be executed directly and generically </w:t>
+      </w:r>
+      <w:r>
+        <w:rPr>
+          <w:rFonts w:ascii="Calibri" w:hAnsi="Calibri" w:cs="Calibri"/>
+          <w:color w:val="000000"/>
+        </w:rPr>
+        <w:t xml:space="preserve">by an input choice of natural parameters, rather than performing inference via optimization for each particular realization of a distribution within that model.  </w:t>
+      </w:r>
+      <w:del w:id="4" w:author="Sean Bittner" w:date="2018-10-03T08:03:00Z">
+        <w:r>
+          <w:rPr>
+            <w:rFonts w:ascii="Calibri" w:hAnsi="Calibri" w:cs="Calibri"/>
+            <w:color w:val="000000"/>
+          </w:rPr>
+          <w:delText>We demonstrate this ability across a number of non-conjugate exponential families that appear often in the machine learning literature.</w:delText>
+        </w:r>
+      </w:del>
+    </w:p>
+    <w:p>
+      <w:pPr>
+        <w:rPr>
+          <w:rFonts w:ascii="Calibri" w:hAnsi="Calibri" w:cs="Calibri"/>
+        </w:rPr>
+      </w:pPr>
+    </w:p>
+    <w:p>
+      <w:pPr>
+        <w:tabs>
+          <w:tab w:val="left" w:pos="916"/>
+          <w:tab w:val="left" w:pos="1832"/>
+          <w:tab w:val="left" w:pos="2748"/>
+          <w:tab w:val="left" w:pos="3664"/>
+          <w:tab w:val="left" w:pos="4580"/>
+          <w:tab w:val="left" w:pos="5496"/>
+          <w:tab w:val="left" w:pos="6412"/>
+          <w:tab w:val="left" w:pos="7328"/>
+          <w:tab w:val="left" w:pos="8244"/>
+          <w:tab w:val="left" w:pos="9160"/>
+          <w:tab w:val="left" w:pos="10076"/>
+          <w:tab w:val="left" w:pos="10992"/>
+          <w:tab w:val="left" w:pos="11908"/>
+          <w:tab w:val="left" w:pos="12824"/>
+          <w:tab w:val="left" w:pos="13740"/>
+          <w:tab w:val="left" w:pos="14656"/>
+        </w:tabs>
+        <w:rPr>
+          <w:rFonts w:ascii="Calibri" w:eastAsia="Times New Roman" w:hAnsi="Calibri" w:cs="Calibri"/>
+        </w:rPr>
+      </w:pPr>
+      <w:r>
+        <w:rPr>
+          <w:rFonts w:ascii="Calibri" w:eastAsia="Times New Roman" w:hAnsi="Calibri" w:cs="Calibri"/>
+          <w:color w:val="000000"/>
+        </w:rPr>
+        <w:t xml:space="preserve">We define this two-network architecture, which we term an </w:t>
+      </w:r>
+      <w:r>
+        <w:rPr>
+          <w:rFonts w:ascii="Calibri" w:eastAsia="Times New Roman" w:hAnsi="Calibri" w:cs="Calibri"/>
+          <w:color w:val="800000"/>
+        </w:rPr>
+        <w:t>\</w:t>
+      </w:r>
+      <w:proofErr w:type="spellStart"/>
+      <w:r>
+        <w:rPr>
+          <w:rFonts w:ascii="Calibri" w:eastAsia="Times New Roman" w:hAnsi="Calibri" w:cs="Calibri"/>
+          <w:color w:val="800000"/>
+        </w:rPr>
+        <w:t>emph</w:t>
+      </w:r>
+      <w:proofErr w:type="spellEnd"/>
+      <w:r>
+        <w:rPr>
+          <w:rFonts w:ascii="Calibri" w:eastAsia="Times New Roman" w:hAnsi="Calibri" w:cs="Calibri"/>
+          <w:color w:val="000000"/>
+        </w:rPr>
+        <w:t xml:space="preserve">{exponential family network} (EFN), and we specify a stochastic optimization procedure over a variant of the typical </w:t>
+      </w:r>
+      <w:proofErr w:type="spellStart"/>
+      <w:r>
+        <w:rPr>
+          <w:rFonts w:ascii="Calibri" w:eastAsia="Times New Roman" w:hAnsi="Calibri" w:cs="Calibri"/>
+          <w:color w:val="000000"/>
+        </w:rPr>
+        <w:t>Kullback-Leibler</w:t>
+      </w:r>
+      <w:proofErr w:type="spellEnd"/>
+      <w:r>
+        <w:rPr>
+          <w:rFonts w:ascii="Calibri" w:eastAsia="Times New Roman" w:hAnsi="Calibri" w:cs="Calibri"/>
+          <w:color w:val="000000"/>
+        </w:rPr>
+        <w:t xml:space="preserve"> divergence.  We then demonstrate the ability of EFNs to approxima</w:t>
+      </w:r>
+      <w:r>
+        <w:rPr>
+          <w:rFonts w:ascii="Calibri" w:eastAsia="Times New Roman" w:hAnsi="Calibri" w:cs="Calibri"/>
+          <w:color w:val="000000"/>
+        </w:rPr>
+        <w:t>tely learn exponential families</w:t>
+      </w:r>
+      <w:r>
+        <w:rPr>
+          <w:rFonts w:ascii="Calibri" w:eastAsia="Times New Roman" w:hAnsi="Calibri" w:cs="Calibri"/>
+          <w:color w:val="000000"/>
+        </w:rPr>
+        <w:t xml:space="preserve"> </w:t>
+      </w:r>
+      <w:r>
+        <w:rPr>
+          <w:rFonts w:ascii="Calibri" w:eastAsia="Times New Roman" w:hAnsi="Calibri" w:cs="Calibri"/>
+          <w:color w:val="000000"/>
+        </w:rPr>
+        <w:t>and the benefits of approximating distributions in such restricted model spaces</w:t>
+      </w:r>
+      <w:r>
+        <w:rPr>
+          <w:rFonts w:ascii="Calibri" w:eastAsia="Times New Roman" w:hAnsi="Calibri" w:cs="Calibri"/>
+          <w:color w:val="000000"/>
+        </w:rPr>
+        <w:t xml:space="preserve">.  Finally we demonstrate the </w:t>
+      </w:r>
+      <w:r>
+        <w:rPr>
+          <w:rFonts w:ascii="Calibri" w:eastAsia="Times New Roman" w:hAnsi="Calibri" w:cs="Calibri"/>
+          <w:color w:val="000000"/>
+        </w:rPr>
+        <w:t xml:space="preserve">computational savings afforded by </w:t>
+      </w:r>
+      <w:r>
+        <w:rPr>
+          <w:rFonts w:ascii="Calibri" w:eastAsia="Times New Roman" w:hAnsi="Calibri" w:cs="Calibri"/>
+          <w:color w:val="000000"/>
+        </w:rPr>
+        <w:t>this approach</w:t>
+      </w:r>
+      <w:r>
+        <w:rPr>
+          <w:rFonts w:ascii="Calibri" w:eastAsia="Times New Roman" w:hAnsi="Calibri" w:cs="Calibri"/>
+          <w:color w:val="000000"/>
+        </w:rPr>
+        <w:t xml:space="preserve"> </w:t>
+      </w:r>
+      <w:r>
+        <w:rPr>
+          <w:rFonts w:ascii="Calibri" w:eastAsia="Times New Roman" w:hAnsi="Calibri" w:cs="Calibri"/>
+          <w:color w:val="000000"/>
+        </w:rPr>
+        <w:t>when</w:t>
+      </w:r>
+      <w:r>
+        <w:rPr>
+          <w:rFonts w:ascii="Calibri" w:eastAsia="Times New Roman" w:hAnsi="Calibri" w:cs="Calibri"/>
+          <w:color w:val="000000"/>
+        </w:rPr>
+        <w:t xml:space="preserve"> learning the posterior family </w:t>
+      </w:r>
+      <w:r>
+        <w:rPr>
+          <w:rFonts w:ascii="Calibri" w:eastAsia="Times New Roman" w:hAnsi="Calibri" w:cs="Calibri"/>
+          <w:color w:val="000000"/>
+        </w:rPr>
+        <w:t>of point-process</w:t>
+      </w:r>
+      <w:r>
+        <w:rPr>
+          <w:rFonts w:ascii="Calibri" w:eastAsia="Times New Roman" w:hAnsi="Calibri" w:cs="Calibri"/>
+          <w:color w:val="000000"/>
+        </w:rPr>
+        <w:t xml:space="preserve"> latent intensities, given neural spike responses in primary visual cortex of macaques. </w:t>
+      </w:r>
     </w:p>
     <w:sectPr>
       <w:pgSz w:w="12240" w:h="15840"/>
@@ -17,6 +318,14 @@
     </w:sectPr>
   </w:body>
 </w:document>
+</file>
+
+<file path=word/people.xml><?xml version="1.0" encoding="utf-8"?>
+<w15:people xmlns:wpc="http://schemas.microsoft.com/office/word/2010/wordprocessingCanvas" xmlns:cx="http://schemas.microsoft.com/office/drawing/2014/chartex" xmlns:cx1="http://schemas.microsoft.com/office/drawing/2015/9/8/chartex" xmlns:cx2="http://schemas.microsoft.com/office/drawing/2015/10/21/chartex" xmlns:cx3="http://schemas.microsoft.com/office/drawing/2016/5/9/chartex" xmlns:cx4="http://schemas.microsoft.com/office/drawing/2016/5/10/chartex" xmlns:cx5="http://schemas.microsoft.com/office/drawing/2016/5/11/chartex" xmlns:cx6="http://schemas.microsoft.com/office/drawing/2016/5/12/chartex" xmlns:cx7="http://schemas.microsoft.com/office/drawing/2016/5/13/chartex" xmlns:cx8="http://schemas.microsoft.com/office/drawing/2016/5/14/chartex" xmlns:mc="http://schemas.openxmlformats.org/markup-compatibility/2006" xmlns:aink="http://schemas.microsoft.com/office/drawing/2016/ink" xmlns:am3d="http://schemas.microsoft.com/office/drawing/2017/model3d" xmlns:o="urn:schemas-microsoft-com:office:office" xmlns:r="http://schemas.openxmlformats.org/officeDocument/2006/relationships" xmlns:m="http://schemas.openxmlformats.org/officeDocument/2006/math" xmlns:v="urn:schemas-microsoft-com:vml" xmlns:wp14="http://schemas.microsoft.com/office/word/2010/wordprocessingDrawing" xmlns:wp="http://schemas.openxmlformats.org/drawingml/2006/wordprocessingDrawing" xmlns:w10="urn:schemas-microsoft-com:office:word" xmlns:w="http://schemas.openxmlformats.org/wordprocessingml/2006/main" xmlns:w14="http://schemas.microsoft.com/office/word/2010/wordml" xmlns:w15="http://schemas.microsoft.com/office/word/2012/wordml" xmlns:w16cid="http://schemas.microsoft.com/office/word/2016/wordml/cid" xmlns:w16se="http://schemas.microsoft.com/office/word/2015/wordml/symex" xmlns:wpg="http://schemas.microsoft.com/office/word/2010/wordprocessingGroup" xmlns:wpi="http://schemas.microsoft.com/office/word/2010/wordprocessingInk" xmlns:wne="http://schemas.microsoft.com/office/word/2006/wordml" xmlns:wps="http://schemas.microsoft.com/office/word/2010/wordprocessingShape" mc:Ignorable="w14 w15 w16se w16cid wp14">
+  <w15:person w15:author="Sean Bittner">
+    <w15:presenceInfo w15:providerId="Windows Live" w15:userId="bdf63635a319bf0a"/>
+  </w15:person>
+</w15:people>
 </file>
 
 <file path=word/styles.xml><?xml version="1.0" encoding="utf-8"?>
@@ -438,6 +747,80 @@
     <w:semiHidden/>
     <w:unhideWhenUsed/>
   </w:style>
+  <w:style w:type="paragraph" w:styleId="BalloonText">
+    <w:name w:val="Balloon Text"/>
+    <w:basedOn w:val="Normal"/>
+    <w:link w:val="BalloonTextChar"/>
+    <w:uiPriority w:val="99"/>
+    <w:semiHidden/>
+    <w:unhideWhenUsed/>
+    <w:rsid w:val="00CF28D5"/>
+    <w:rPr>
+      <w:rFonts w:ascii="Times New Roman" w:hAnsi="Times New Roman" w:cs="Times New Roman"/>
+      <w:sz w:val="18"/>
+      <w:szCs w:val="18"/>
+    </w:rPr>
+  </w:style>
+  <w:style w:type="character" w:customStyle="1" w:styleId="BalloonTextChar">
+    <w:name w:val="Balloon Text Char"/>
+    <w:basedOn w:val="DefaultParagraphFont"/>
+    <w:link w:val="BalloonText"/>
+    <w:uiPriority w:val="99"/>
+    <w:semiHidden/>
+    <w:rsid w:val="00CF28D5"/>
+    <w:rPr>
+      <w:rFonts w:ascii="Times New Roman" w:hAnsi="Times New Roman" w:cs="Times New Roman"/>
+      <w:sz w:val="18"/>
+      <w:szCs w:val="18"/>
+    </w:rPr>
+  </w:style>
+  <w:style w:type="paragraph" w:styleId="HTMLPreformatted">
+    <w:name w:val="HTML Preformatted"/>
+    <w:basedOn w:val="Normal"/>
+    <w:link w:val="HTMLPreformattedChar"/>
+    <w:uiPriority w:val="99"/>
+    <w:semiHidden/>
+    <w:unhideWhenUsed/>
+    <w:rsid w:val="00CF28D5"/>
+    <w:pPr>
+      <w:tabs>
+        <w:tab w:val="left" w:pos="916"/>
+        <w:tab w:val="left" w:pos="1832"/>
+        <w:tab w:val="left" w:pos="2748"/>
+        <w:tab w:val="left" w:pos="3664"/>
+        <w:tab w:val="left" w:pos="4580"/>
+        <w:tab w:val="left" w:pos="5496"/>
+        <w:tab w:val="left" w:pos="6412"/>
+        <w:tab w:val="left" w:pos="7328"/>
+        <w:tab w:val="left" w:pos="8244"/>
+        <w:tab w:val="left" w:pos="9160"/>
+        <w:tab w:val="left" w:pos="10076"/>
+        <w:tab w:val="left" w:pos="10992"/>
+        <w:tab w:val="left" w:pos="11908"/>
+        <w:tab w:val="left" w:pos="12824"/>
+        <w:tab w:val="left" w:pos="13740"/>
+        <w:tab w:val="left" w:pos="14656"/>
+      </w:tabs>
+    </w:pPr>
+    <w:rPr>
+      <w:rFonts w:ascii="Courier New" w:eastAsia="Times New Roman" w:hAnsi="Courier New" w:cs="Courier New"/>
+      <w:sz w:val="20"/>
+      <w:szCs w:val="20"/>
+    </w:rPr>
+  </w:style>
+  <w:style w:type="character" w:customStyle="1" w:styleId="HTMLPreformattedChar">
+    <w:name w:val="HTML Preformatted Char"/>
+    <w:basedOn w:val="DefaultParagraphFont"/>
+    <w:link w:val="HTMLPreformatted"/>
+    <w:uiPriority w:val="99"/>
+    <w:semiHidden/>
+    <w:rsid w:val="00CF28D5"/>
+    <w:rPr>
+      <w:rFonts w:ascii="Courier New" w:eastAsia="Times New Roman" w:hAnsi="Courier New" w:cs="Courier New"/>
+      <w:sz w:val="20"/>
+      <w:szCs w:val="20"/>
+    </w:rPr>
+  </w:style>
 </w:styles>
 </file>
 

</xml_diff>

<commit_message>
first draft of 4.2
</commit_message>
<xml_diff>
--- a/written/EFN_AISTATS2019/text_Bittner_AIStats2019.docx
+++ b/written/EFN_AISTATS2019/text_Bittner_AIStats2019.docx
@@ -3,162 +3,207 @@
 <w:document xmlns:wpc="http://schemas.microsoft.com/office/word/2010/wordprocessingCanvas" xmlns:cx="http://schemas.microsoft.com/office/drawing/2014/chartex" xmlns:cx1="http://schemas.microsoft.com/office/drawing/2015/9/8/chartex" xmlns:cx2="http://schemas.microsoft.com/office/drawing/2015/10/21/chartex" xmlns:cx3="http://schemas.microsoft.com/office/drawing/2016/5/9/chartex" xmlns:cx4="http://schemas.microsoft.com/office/drawing/2016/5/10/chartex" xmlns:cx5="http://schemas.microsoft.com/office/drawing/2016/5/11/chartex" xmlns:cx6="http://schemas.microsoft.com/office/drawing/2016/5/12/chartex" xmlns:cx7="http://schemas.microsoft.com/office/drawing/2016/5/13/chartex" xmlns:cx8="http://schemas.microsoft.com/office/drawing/2016/5/14/chartex" xmlns:mc="http://schemas.openxmlformats.org/markup-compatibility/2006" xmlns:aink="http://schemas.microsoft.com/office/drawing/2016/ink" xmlns:am3d="http://schemas.microsoft.com/office/drawing/2017/model3d" xmlns:o="urn:schemas-microsoft-com:office:office" xmlns:r="http://schemas.openxmlformats.org/officeDocument/2006/relationships" xmlns:m="http://schemas.openxmlformats.org/officeDocument/2006/math" xmlns:v="urn:schemas-microsoft-com:vml" xmlns:wp14="http://schemas.microsoft.com/office/word/2010/wordprocessingDrawing" xmlns:wp="http://schemas.openxmlformats.org/drawingml/2006/wordprocessingDrawing" xmlns:w10="urn:schemas-microsoft-com:office:word" xmlns:w="http://schemas.openxmlformats.org/wordprocessingml/2006/main" xmlns:w14="http://schemas.microsoft.com/office/word/2010/wordml" xmlns:w15="http://schemas.microsoft.com/office/word/2012/wordml" xmlns:w16cid="http://schemas.microsoft.com/office/word/2016/wordml/cid" xmlns:w16se="http://schemas.microsoft.com/office/word/2015/wordml/symex" xmlns:wpg="http://schemas.microsoft.com/office/word/2010/wordprocessingGroup" xmlns:wpi="http://schemas.microsoft.com/office/word/2010/wordprocessingInk" xmlns:wne="http://schemas.microsoft.com/office/word/2006/wordml" xmlns:wps="http://schemas.microsoft.com/office/word/2010/wordprocessingShape" mc:Ignorable="w14 w15 w16se w16cid wp14">
   <w:body>
     <w:p>
-      <w:r>
-        <w:t>Abstract:</w:t>
-      </w:r>
-    </w:p>
-    <w:p>
-      <w:bookmarkStart w:id="0" w:name="_GoBack"/>
-      <w:bookmarkEnd w:id="0"/>
+      <w:pPr>
+        <w:autoSpaceDE w:val="0"/>
+        <w:autoSpaceDN w:val="0"/>
+        <w:adjustRightInd w:val="0"/>
+        <w:rPr>
+          <w:rFonts w:ascii="Calibri" w:hAnsi="Calibri" w:cs="Calibri"/>
+        </w:rPr>
+      </w:pPr>
+      <w:r>
+        <w:rPr>
+          <w:rFonts w:ascii="Calibri" w:hAnsi="Calibri" w:cs="Calibri"/>
+        </w:rPr>
+        <w:t>Of course the main interest of an EFN is to learn</w:t>
+      </w:r>
+      <w:r>
+        <w:rPr>
+          <w:rFonts w:ascii="Calibri" w:hAnsi="Calibri" w:cs="Calibri"/>
+        </w:rPr>
+        <w:t xml:space="preserve"> </w:t>
+      </w:r>
+      <w:r>
+        <w:rPr>
+          <w:rFonts w:ascii="Calibri" w:hAnsi="Calibri" w:cs="Calibri"/>
+        </w:rPr>
+        <w:t xml:space="preserve">intractable exponential families. </w:t>
+      </w:r>
+      <w:r>
+        <w:rPr>
+          <w:rFonts w:ascii="Calibri" w:hAnsi="Calibri" w:cs="Calibri"/>
+        </w:rPr>
+        <w:t xml:space="preserve"> </w:t>
+      </w:r>
+      <w:r>
+        <w:rPr>
+          <w:rFonts w:ascii="Calibri" w:eastAsia="Times New Roman" w:hAnsi="Calibri" w:cs="Calibri"/>
+          <w:color w:val="000000"/>
+        </w:rPr>
+        <w:t xml:space="preserve">The normal family is the ubiquitous prior for real valued parameters, but it does not match well with the nonnegativity requirements of the intensity measure required of certain distributions, most notably the Poisson.  </w:t>
+      </w:r>
+      <w:r>
+        <w:rPr>
+          <w:rFonts w:ascii="Calibri" w:eastAsia="Times New Roman" w:hAnsi="Calibri" w:cs="Calibri"/>
+          <w:color w:val="000000"/>
+        </w:rPr>
+        <w:t>Log</w:t>
+      </w:r>
+      <w:r>
+        <w:rPr>
+          <w:rFonts w:ascii="Calibri" w:eastAsia="Times New Roman" w:hAnsi="Calibri" w:cs="Calibri"/>
+          <w:color w:val="000000"/>
+        </w:rPr>
+        <w:t xml:space="preserve"> Gaussian Cox Processes have been used numerous times in machine learning, and all have required attention to approximate inference in this fundamentally nonconjugate model; furthermore, very many of these examples have been used to analyze the latent firing intensity of neural spike train data </w:t>
+      </w:r>
+      <w:r>
+        <w:rPr>
+          <w:rFonts w:ascii="Calibri" w:eastAsia="Times New Roman" w:hAnsi="Calibri" w:cs="Calibri"/>
+          <w:color w:val="800000"/>
+        </w:rPr>
+        <w:t>\cite</w:t>
+      </w:r>
+      <w:r>
+        <w:rPr>
+          <w:rFonts w:ascii="Calibri" w:eastAsia="Times New Roman" w:hAnsi="Calibri" w:cs="Calibri"/>
+          <w:color w:val="000000"/>
+        </w:rPr>
+        <w:t>{cunningham2008fast,cunningham2008inferring,adams2009tractable,gao2016linear}.</w:t>
+      </w:r>
     </w:p>
     <w:p>
       <w:pPr>
-        <w:rPr>
-          <w:rFonts w:ascii="Calibri" w:hAnsi="Calibri" w:cs="Calibri"/>
+        <w:tabs>
+          <w:tab w:val="left" w:pos="916"/>
+          <w:tab w:val="left" w:pos="1832"/>
+          <w:tab w:val="left" w:pos="2748"/>
+          <w:tab w:val="left" w:pos="3664"/>
+          <w:tab w:val="left" w:pos="4580"/>
+          <w:tab w:val="left" w:pos="5496"/>
+          <w:tab w:val="left" w:pos="6412"/>
+          <w:tab w:val="left" w:pos="7328"/>
+          <w:tab w:val="left" w:pos="8244"/>
+          <w:tab w:val="left" w:pos="9160"/>
+          <w:tab w:val="left" w:pos="10076"/>
+          <w:tab w:val="left" w:pos="10992"/>
+          <w:tab w:val="left" w:pos="11908"/>
+          <w:tab w:val="left" w:pos="12824"/>
+          <w:tab w:val="left" w:pos="13740"/>
+          <w:tab w:val="left" w:pos="14656"/>
+        </w:tabs>
+        <w:rPr>
+          <w:rFonts w:ascii="Calibri" w:eastAsia="Times New Roman" w:hAnsi="Calibri" w:cs="Calibri"/>
           <w:color w:val="000000"/>
         </w:rPr>
       </w:pPr>
       <w:r>
         <w:rPr>
-          <w:color w:val="000000"/>
-        </w:rPr>
-        <w:t xml:space="preserve">Recently much attention has been paid to implicit probability </w:t>
-      </w:r>
-      <w:r>
-        <w:rPr>
-          <w:color w:val="000000"/>
-        </w:rPr>
-        <w:t>models</w:t>
-      </w:r>
-      <w:del w:id="1" w:author="Sean Bittner" w:date="2018-10-03T08:00:00Z">
-        <w:r>
-          <w:rPr>
-            <w:color w:val="000000"/>
-          </w:rPr>
-          <w:delText>models -- models defined by mapping a simple random variable through a complex transformation, often a deep neural network.  T</w:delText>
-        </w:r>
-      </w:del>
-      <w:ins w:id="2" w:author="Sean Bittner" w:date="2018-10-03T08:00:00Z">
-        <w:r>
-          <w:rPr>
-            <w:color w:val="000000"/>
-          </w:rPr>
-          <w:t>, since t</w:t>
-        </w:r>
-      </w:ins>
-      <w:r>
-        <w:rPr>
-          <w:color w:val="000000"/>
-        </w:rPr>
-        <w:t>he</w:t>
-      </w:r>
-      <w:r>
-        <w:rPr>
-          <w:color w:val="000000"/>
-        </w:rPr>
-        <w:t>y</w:t>
-      </w:r>
-      <w:r>
-        <w:rPr>
-          <w:color w:val="000000"/>
-        </w:rPr>
-        <w:t xml:space="preserve"> have been used to great success for variational inference, generation of complex data types, and more.  In most all of these settings, the goal has been to find a </w:t>
-      </w:r>
-      <w:r>
-        <w:rPr>
+          <w:rFonts w:ascii="Calibri" w:eastAsia="Times New Roman" w:hAnsi="Calibri" w:cs="Calibri"/>
+          <w:color w:val="000000"/>
+        </w:rPr>
+        <w:t xml:space="preserve">Here, we trained an EFN to learn the 20-dimensional </w:t>
+      </w:r>
+      <w:r>
+        <w:rPr>
+          <w:rFonts w:ascii="Calibri" w:eastAsia="Times New Roman" w:hAnsi="Calibri" w:cs="Calibri"/>
+          <w:color w:val="000000"/>
+        </w:rPr>
+        <w:t>log</w:t>
+      </w:r>
+      <w:r>
+        <w:rPr>
+          <w:rFonts w:ascii="Calibri" w:eastAsia="Times New Roman" w:hAnsi="Calibri" w:cs="Calibri"/>
+          <w:color w:val="000000"/>
+        </w:rPr>
+        <w:t>-normal Poisson posterior inference family.  This gives us a model of the posterior distribution for a given prior covariance, and</w:t>
+      </w:r>
+      <w:r>
+        <w:rPr>
+          <w:rFonts w:ascii="Calibri" w:eastAsia="Times New Roman" w:hAnsi="Calibri" w:cs="Calibri"/>
+          <w:color w:val="000000"/>
+        </w:rPr>
+        <w:t xml:space="preserve"> some chosen spiking responses.  </w:t>
+      </w:r>
+      <w:r>
+        <w:rPr>
+          <w:rFonts w:ascii="Calibri" w:eastAsia="Times New Roman" w:hAnsi="Calibri" w:cs="Calibri"/>
+          <w:color w:val="000000"/>
+        </w:rPr>
+        <w:t>We demonstrate the utility of such a model on responses of neurons in primary visual cortex of anesthetized macaques to dri</w:t>
+      </w:r>
+      <w:r>
+        <w:rPr>
+          <w:rFonts w:ascii="Calibri" w:eastAsia="Times New Roman" w:hAnsi="Calibri" w:cs="Calibri"/>
+          <w:color w:val="000000"/>
+        </w:rPr>
+        <w:t>ft</w:t>
+      </w:r>
+      <w:r>
+        <w:rPr>
+          <w:rFonts w:ascii="Calibri" w:eastAsia="Times New Roman" w:hAnsi="Calibri" w:cs="Calibri"/>
+          <w:color w:val="000000"/>
+        </w:rPr>
+        <w:t xml:space="preserve"> grating stimuli</w:t>
+      </w:r>
+      <w:r>
+        <w:rPr>
+          <w:rFonts w:ascii="Calibri" w:eastAsia="Times New Roman" w:hAnsi="Calibri" w:cs="Calibri"/>
+          <w:color w:val="000000"/>
+        </w:rPr>
+        <w:t xml:space="preserve"> at 6.25 Hz </w:t>
+      </w:r>
+      <w:r>
+        <w:rPr>
+          <w:rFonts w:ascii="Calibri" w:eastAsia="Times New Roman" w:hAnsi="Calibri" w:cs="Calibri"/>
           <w:color w:val="800000"/>
         </w:rPr>
-        <w:t>\</w:t>
-      </w:r>
-      <w:proofErr w:type="spellStart"/>
-      <w:r>
-        <w:rPr>
-          <w:color w:val="800000"/>
-        </w:rPr>
-        <w:t>emph</w:t>
-      </w:r>
-      <w:proofErr w:type="spellEnd"/>
-      <w:r>
-        <w:rPr>
-          <w:color w:val="000000"/>
-        </w:rPr>
-        <w:t>{particular member} of that model family: optimized parameters index a distribution that is close (via a divergence or classification metric) to a target distribution</w:t>
-      </w:r>
-      <w:del w:id="3" w:author="Sean Bittner" w:date="2018-10-03T08:00:00Z">
-        <w:r>
-          <w:rPr>
-            <w:color w:val="000000"/>
-          </w:rPr>
-          <w:delText xml:space="preserve"> (such as a posterior or data distribution)</w:delText>
-        </w:r>
-      </w:del>
-      <w:r>
-        <w:rPr>
-          <w:color w:val="000000"/>
-        </w:rPr>
-        <w:t xml:space="preserve">.  Much less attention, however, has been paid to the problem of </w:t>
-      </w:r>
-      <w:r>
-        <w:rPr>
-          <w:color w:val="800000"/>
-        </w:rPr>
-        <w:t>\</w:t>
-      </w:r>
-      <w:proofErr w:type="spellStart"/>
-      <w:r>
-        <w:rPr>
-          <w:color w:val="800000"/>
-        </w:rPr>
-        <w:t>emph</w:t>
-      </w:r>
-      <w:proofErr w:type="spellEnd"/>
-      <w:r>
-        <w:rPr>
-          <w:color w:val="000000"/>
-        </w:rPr>
-        <w:t>{learning a model itself}.   Here we define implicit probability models with specific deep network architectures and optimization procedures for learning intractable exponential family models (</w:t>
-      </w:r>
-      <w:r>
-        <w:rPr>
-          <w:color w:val="800000"/>
-        </w:rPr>
-        <w:t>\</w:t>
-      </w:r>
-      <w:proofErr w:type="spellStart"/>
-      <w:r>
-        <w:rPr>
-          <w:color w:val="800000"/>
-        </w:rPr>
-        <w:t>emph</w:t>
-      </w:r>
-      <w:proofErr w:type="spellEnd"/>
-      <w:r>
-        <w:rPr>
-          <w:color w:val="000000"/>
-        </w:rPr>
-        <w:t xml:space="preserve">{not} a single distribution from those models).  These exponential families, which are central to some of the most fundamental problems in probabilistic inference, are learned accurately, allowing operations like posterior inference to be executed directly and generically </w:t>
-      </w:r>
-      <w:r>
-        <w:rPr>
-          <w:rFonts w:ascii="Calibri" w:hAnsi="Calibri" w:cs="Calibri"/>
-          <w:color w:val="000000"/>
-        </w:rPr>
-        <w:t xml:space="preserve">by an input choice of natural parameters, rather than performing inference via optimization for each particular realization of a distribution within that model.  </w:t>
-      </w:r>
-      <w:del w:id="4" w:author="Sean Bittner" w:date="2018-10-03T08:03:00Z">
-        <w:r>
-          <w:rPr>
-            <w:rFonts w:ascii="Calibri" w:hAnsi="Calibri" w:cs="Calibri"/>
-            <w:color w:val="000000"/>
-          </w:rPr>
-          <w:delText>We demonstrate this ability across a number of non-conjugate exponential families that appear often in the machine learning literature.</w:delText>
-        </w:r>
-      </w:del>
+        <w:t>\cite</w:t>
+      </w:r>
+      <w:r>
+        <w:rPr>
+          <w:rFonts w:ascii="Calibri" w:eastAsia="Times New Roman" w:hAnsi="Calibri" w:cs="Calibri"/>
+          <w:color w:val="000000"/>
+        </w:rPr>
+        <w:t>{smith2008spatial}</w:t>
+      </w:r>
+      <w:r>
+        <w:rPr>
+          <w:rFonts w:ascii="Calibri" w:eastAsia="Times New Roman" w:hAnsi="Calibri" w:cs="Calibri"/>
+          <w:color w:val="000000"/>
+        </w:rPr>
+        <w:t xml:space="preserve">.  </w:t>
+      </w:r>
+      <w:r>
+        <w:rPr>
+          <w:rFonts w:ascii="Calibri" w:eastAsia="Times New Roman" w:hAnsi="Calibri" w:cs="Calibri"/>
+          <w:color w:val="000000"/>
+        </w:rPr>
+        <w:t xml:space="preserve">We can compare the posterior distribution learned with variational inference (red) for a given neuron’s response, to the posterior distribution we get with immediate look-up after training an EFN (blue) (Fig. 4A-B).  These posteriors are very similar, and neither fits the data better than the other.  </w:t>
+      </w:r>
     </w:p>
     <w:p>
       <w:pPr>
-        <w:rPr>
-          <w:rFonts w:ascii="Calibri" w:hAnsi="Calibri" w:cs="Calibri"/>
+        <w:tabs>
+          <w:tab w:val="left" w:pos="916"/>
+          <w:tab w:val="left" w:pos="1832"/>
+          <w:tab w:val="left" w:pos="2748"/>
+          <w:tab w:val="left" w:pos="3664"/>
+          <w:tab w:val="left" w:pos="4580"/>
+          <w:tab w:val="left" w:pos="5496"/>
+          <w:tab w:val="left" w:pos="6412"/>
+          <w:tab w:val="left" w:pos="7328"/>
+          <w:tab w:val="left" w:pos="8244"/>
+          <w:tab w:val="left" w:pos="9160"/>
+          <w:tab w:val="left" w:pos="10076"/>
+          <w:tab w:val="left" w:pos="10992"/>
+          <w:tab w:val="left" w:pos="11908"/>
+          <w:tab w:val="left" w:pos="12824"/>
+          <w:tab w:val="left" w:pos="13740"/>
+          <w:tab w:val="left" w:pos="14656"/>
+        </w:tabs>
+        <w:rPr>
+          <w:rFonts w:ascii="Calibri" w:eastAsia="Times New Roman" w:hAnsi="Calibri" w:cs="Calibri"/>
+          <w:color w:val="000000"/>
         </w:rPr>
       </w:pPr>
     </w:p>
@@ -183,7 +228,7 @@
           <w:tab w:val="left" w:pos="14656"/>
         </w:tabs>
         <w:rPr>
-          <w:rFonts w:ascii="Calibri" w:eastAsia="Times New Roman" w:hAnsi="Calibri" w:cs="Calibri"/>
+          <w:rFonts w:ascii="Calibri" w:hAnsi="Calibri" w:cs="Calibri"/>
         </w:rPr>
       </w:pPr>
       <w:r>
@@ -191,123 +236,79 @@
           <w:rFonts w:ascii="Calibri" w:eastAsia="Times New Roman" w:hAnsi="Calibri" w:cs="Calibri"/>
           <w:color w:val="000000"/>
         </w:rPr>
-        <w:t xml:space="preserve">We define this two-network architecture, which we term an </w:t>
-      </w:r>
-      <w:r>
-        <w:rPr>
-          <w:rFonts w:ascii="Calibri" w:eastAsia="Times New Roman" w:hAnsi="Calibri" w:cs="Calibri"/>
-          <w:color w:val="800000"/>
-        </w:rPr>
-        <w:t>\</w:t>
-      </w:r>
-      <w:proofErr w:type="spellStart"/>
-      <w:r>
-        <w:rPr>
-          <w:rFonts w:ascii="Calibri" w:eastAsia="Times New Roman" w:hAnsi="Calibri" w:cs="Calibri"/>
-          <w:color w:val="800000"/>
-        </w:rPr>
-        <w:t>emph</w:t>
-      </w:r>
-      <w:proofErr w:type="spellEnd"/>
-      <w:r>
-        <w:rPr>
-          <w:rFonts w:ascii="Calibri" w:eastAsia="Times New Roman" w:hAnsi="Calibri" w:cs="Calibri"/>
-          <w:color w:val="000000"/>
-        </w:rPr>
-        <w:t xml:space="preserve">{exponential family network} (EFN), and we specify a stochastic optimization procedure over a variant of the typical </w:t>
-      </w:r>
-      <w:proofErr w:type="spellStart"/>
-      <w:r>
-        <w:rPr>
-          <w:rFonts w:ascii="Calibri" w:eastAsia="Times New Roman" w:hAnsi="Calibri" w:cs="Calibri"/>
-          <w:color w:val="000000"/>
-        </w:rPr>
-        <w:t>Kullback-Leibler</w:t>
-      </w:r>
-      <w:proofErr w:type="spellEnd"/>
-      <w:r>
-        <w:rPr>
-          <w:rFonts w:ascii="Calibri" w:eastAsia="Times New Roman" w:hAnsi="Calibri" w:cs="Calibri"/>
-          <w:color w:val="000000"/>
-        </w:rPr>
-        <w:t xml:space="preserve"> divergence.  We then demonstrate the ability of EFNs to approxima</w:t>
-      </w:r>
-      <w:r>
-        <w:rPr>
-          <w:rFonts w:ascii="Calibri" w:eastAsia="Times New Roman" w:hAnsi="Calibri" w:cs="Calibri"/>
-          <w:color w:val="000000"/>
-        </w:rPr>
-        <w:t>tely learn exponential families</w:t>
-      </w:r>
-      <w:r>
-        <w:rPr>
-          <w:rFonts w:ascii="Calibri" w:eastAsia="Times New Roman" w:hAnsi="Calibri" w:cs="Calibri"/>
-          <w:color w:val="000000"/>
-        </w:rPr>
-        <w:t xml:space="preserve"> </w:t>
-      </w:r>
-      <w:r>
-        <w:rPr>
-          <w:rFonts w:ascii="Calibri" w:eastAsia="Times New Roman" w:hAnsi="Calibri" w:cs="Calibri"/>
-          <w:color w:val="000000"/>
-        </w:rPr>
-        <w:t>and the benefits of approximating distributions in such restricted model spaces</w:t>
-      </w:r>
-      <w:r>
-        <w:rPr>
-          <w:rFonts w:ascii="Calibri" w:eastAsia="Times New Roman" w:hAnsi="Calibri" w:cs="Calibri"/>
-          <w:color w:val="000000"/>
-        </w:rPr>
-        <w:t xml:space="preserve">.  Finally we demonstrate the </w:t>
-      </w:r>
-      <w:r>
-        <w:rPr>
-          <w:rFonts w:ascii="Calibri" w:eastAsia="Times New Roman" w:hAnsi="Calibri" w:cs="Calibri"/>
-          <w:color w:val="000000"/>
-        </w:rPr>
-        <w:t xml:space="preserve">computational savings afforded by </w:t>
-      </w:r>
-      <w:r>
-        <w:rPr>
-          <w:rFonts w:ascii="Calibri" w:eastAsia="Times New Roman" w:hAnsi="Calibri" w:cs="Calibri"/>
-          <w:color w:val="000000"/>
-        </w:rPr>
-        <w:t>this approach</w:t>
-      </w:r>
-      <w:r>
-        <w:rPr>
-          <w:rFonts w:ascii="Calibri" w:eastAsia="Times New Roman" w:hAnsi="Calibri" w:cs="Calibri"/>
-          <w:color w:val="000000"/>
-        </w:rPr>
-        <w:t xml:space="preserve"> </w:t>
-      </w:r>
-      <w:r>
-        <w:rPr>
-          <w:rFonts w:ascii="Calibri" w:eastAsia="Times New Roman" w:hAnsi="Calibri" w:cs="Calibri"/>
-          <w:color w:val="000000"/>
-        </w:rPr>
-        <w:t>when</w:t>
-      </w:r>
-      <w:r>
-        <w:rPr>
-          <w:rFonts w:ascii="Calibri" w:eastAsia="Times New Roman" w:hAnsi="Calibri" w:cs="Calibri"/>
-          <w:color w:val="000000"/>
-        </w:rPr>
-        <w:t xml:space="preserve"> learning the posterior family </w:t>
-      </w:r>
-      <w:r>
-        <w:rPr>
-          <w:rFonts w:ascii="Calibri" w:eastAsia="Times New Roman" w:hAnsi="Calibri" w:cs="Calibri"/>
-          <w:color w:val="000000"/>
-        </w:rPr>
-        <w:t>of point-process</w:t>
-      </w:r>
-      <w:r>
-        <w:rPr>
-          <w:rFonts w:ascii="Calibri" w:eastAsia="Times New Roman" w:hAnsi="Calibri" w:cs="Calibri"/>
-          <w:color w:val="000000"/>
-        </w:rPr>
-        <w:t xml:space="preserve"> latent intensities, given neural spike responses in primary visual cortex of macaques. </w:t>
+        <w:t xml:space="preserve">Training an EFN understandably takes more time than an NF (Fig. 4C), but once the EFN is trained we have immediate posterior inference lookup.  </w:t>
+      </w:r>
+      <w:r>
+        <w:rPr>
+          <w:rFonts w:ascii="Calibri" w:eastAsia="Times New Roman" w:hAnsi="Calibri" w:cs="Calibri"/>
+          <w:color w:val="000000"/>
+        </w:rPr>
+        <w:t>If we have a target level of approximation (ELBO target) we can</w:t>
+      </w:r>
+      <w:r>
+        <w:rPr>
+          <w:rFonts w:ascii="Calibri" w:eastAsia="Times New Roman" w:hAnsi="Calibri" w:cs="Calibri"/>
+          <w:color w:val="000000"/>
+        </w:rPr>
+        <w:t xml:space="preserve"> determine when it is faster to </w:t>
+      </w:r>
+      <w:r>
+        <w:rPr>
+          <w:rFonts w:ascii="Calibri" w:eastAsia="Times New Roman" w:hAnsi="Calibri" w:cs="Calibri"/>
+          <w:color w:val="000000"/>
+        </w:rPr>
+        <w:t>get</w:t>
+      </w:r>
+      <w:r>
+        <w:rPr>
+          <w:rFonts w:ascii="Calibri" w:eastAsia="Times New Roman" w:hAnsi="Calibri" w:cs="Calibri"/>
+          <w:color w:val="000000"/>
+        </w:rPr>
+        <w:t xml:space="preserve"> posterior inference on a number of datasets by </w:t>
+      </w:r>
+      <w:r>
+        <w:rPr>
+          <w:rFonts w:ascii="Calibri" w:eastAsia="Times New Roman" w:hAnsi="Calibri" w:cs="Calibri"/>
+          <w:color w:val="000000"/>
+        </w:rPr>
+        <w:t xml:space="preserve">training an EFN and then using the immediate lookup feature or by running </w:t>
+      </w:r>
+      <w:r>
+        <w:rPr>
+          <w:rFonts w:ascii="Calibri" w:eastAsia="Times New Roman" w:hAnsi="Calibri" w:cs="Calibri"/>
+          <w:color w:val="000000"/>
+        </w:rPr>
+        <w:t xml:space="preserve">variational inference independently for each </w:t>
+      </w:r>
+      <w:r>
+        <w:rPr>
+          <w:rFonts w:ascii="Calibri" w:eastAsia="Times New Roman" w:hAnsi="Calibri" w:cs="Calibri"/>
+          <w:color w:val="000000"/>
+        </w:rPr>
+        <w:t>distribution.  By computing the amount of computational time it takes to reach the ELBO target on average for both EFN and NF, and then counting how many datasets it would take to learn with NF before eclipsing the training time for the EFN.  This results in a decision bounda</w:t>
+      </w:r>
+      <w:bookmarkStart w:id="0" w:name="_GoBack"/>
+      <w:bookmarkEnd w:id="0"/>
+      <w:r>
+        <w:rPr>
+          <w:rFonts w:ascii="Calibri" w:eastAsia="Times New Roman" w:hAnsi="Calibri" w:cs="Calibri"/>
+          <w:color w:val="000000"/>
+        </w:rPr>
+        <w:t>ry</w:t>
+      </w:r>
+      <w:r>
+        <w:rPr>
+          <w:rFonts w:ascii="Calibri" w:eastAsia="Times New Roman" w:hAnsi="Calibri" w:cs="Calibri"/>
+          <w:color w:val="000000"/>
+        </w:rPr>
+        <w:t xml:space="preserve"> (Fig. 4D)</w:t>
+      </w:r>
+      <w:r>
+        <w:rPr>
+          <w:rFonts w:ascii="Calibri" w:eastAsia="Times New Roman" w:hAnsi="Calibri" w:cs="Calibri"/>
+          <w:color w:val="000000"/>
+        </w:rPr>
+        <w:t>, where an EFN is more computationally efficient for running posterior inference, and we have infinite computational savings for each additional dataset.</w:t>
       </w:r>
     </w:p>
     <w:sectPr>
@@ -320,12 +321,42 @@
 </w:document>
 </file>
 
-<file path=word/people.xml><?xml version="1.0" encoding="utf-8"?>
-<w15:people xmlns:wpc="http://schemas.microsoft.com/office/word/2010/wordprocessingCanvas" xmlns:cx="http://schemas.microsoft.com/office/drawing/2014/chartex" xmlns:cx1="http://schemas.microsoft.com/office/drawing/2015/9/8/chartex" xmlns:cx2="http://schemas.microsoft.com/office/drawing/2015/10/21/chartex" xmlns:cx3="http://schemas.microsoft.com/office/drawing/2016/5/9/chartex" xmlns:cx4="http://schemas.microsoft.com/office/drawing/2016/5/10/chartex" xmlns:cx5="http://schemas.microsoft.com/office/drawing/2016/5/11/chartex" xmlns:cx6="http://schemas.microsoft.com/office/drawing/2016/5/12/chartex" xmlns:cx7="http://schemas.microsoft.com/office/drawing/2016/5/13/chartex" xmlns:cx8="http://schemas.microsoft.com/office/drawing/2016/5/14/chartex" xmlns:mc="http://schemas.openxmlformats.org/markup-compatibility/2006" xmlns:aink="http://schemas.microsoft.com/office/drawing/2016/ink" xmlns:am3d="http://schemas.microsoft.com/office/drawing/2017/model3d" xmlns:o="urn:schemas-microsoft-com:office:office" xmlns:r="http://schemas.openxmlformats.org/officeDocument/2006/relationships" xmlns:m="http://schemas.openxmlformats.org/officeDocument/2006/math" xmlns:v="urn:schemas-microsoft-com:vml" xmlns:wp14="http://schemas.microsoft.com/office/word/2010/wordprocessingDrawing" xmlns:wp="http://schemas.openxmlformats.org/drawingml/2006/wordprocessingDrawing" xmlns:w10="urn:schemas-microsoft-com:office:word" xmlns:w="http://schemas.openxmlformats.org/wordprocessingml/2006/main" xmlns:w14="http://schemas.microsoft.com/office/word/2010/wordml" xmlns:w15="http://schemas.microsoft.com/office/word/2012/wordml" xmlns:w16cid="http://schemas.microsoft.com/office/word/2016/wordml/cid" xmlns:w16se="http://schemas.microsoft.com/office/word/2015/wordml/symex" xmlns:wpg="http://schemas.microsoft.com/office/word/2010/wordprocessingGroup" xmlns:wpi="http://schemas.microsoft.com/office/word/2010/wordprocessingInk" xmlns:wne="http://schemas.microsoft.com/office/word/2006/wordml" xmlns:wps="http://schemas.microsoft.com/office/word/2010/wordprocessingShape" mc:Ignorable="w14 w15 w16se w16cid wp14">
-  <w15:person w15:author="Sean Bittner">
-    <w15:presenceInfo w15:providerId="Windows Live" w15:userId="bdf63635a319bf0a"/>
-  </w15:person>
-</w15:people>
+<file path=word/endnotes.xml><?xml version="1.0" encoding="utf-8"?>
+<w:endnotes xmlns:wpc="http://schemas.microsoft.com/office/word/2010/wordprocessingCanvas" xmlns:cx="http://schemas.microsoft.com/office/drawing/2014/chartex" xmlns:cx1="http://schemas.microsoft.com/office/drawing/2015/9/8/chartex" xmlns:cx2="http://schemas.microsoft.com/office/drawing/2015/10/21/chartex" xmlns:cx3="http://schemas.microsoft.com/office/drawing/2016/5/9/chartex" xmlns:cx4="http://schemas.microsoft.com/office/drawing/2016/5/10/chartex" xmlns:cx5="http://schemas.microsoft.com/office/drawing/2016/5/11/chartex" xmlns:cx6="http://schemas.microsoft.com/office/drawing/2016/5/12/chartex" xmlns:cx7="http://schemas.microsoft.com/office/drawing/2016/5/13/chartex" xmlns:cx8="http://schemas.microsoft.com/office/drawing/2016/5/14/chartex" xmlns:mc="http://schemas.openxmlformats.org/markup-compatibility/2006" xmlns:aink="http://schemas.microsoft.com/office/drawing/2016/ink" xmlns:am3d="http://schemas.microsoft.com/office/drawing/2017/model3d" xmlns:o="urn:schemas-microsoft-com:office:office" xmlns:r="http://schemas.openxmlformats.org/officeDocument/2006/relationships" xmlns:m="http://schemas.openxmlformats.org/officeDocument/2006/math" xmlns:v="urn:schemas-microsoft-com:vml" xmlns:wp14="http://schemas.microsoft.com/office/word/2010/wordprocessingDrawing" xmlns:wp="http://schemas.openxmlformats.org/drawingml/2006/wordprocessingDrawing" xmlns:w10="urn:schemas-microsoft-com:office:word" xmlns:w="http://schemas.openxmlformats.org/wordprocessingml/2006/main" xmlns:w14="http://schemas.microsoft.com/office/word/2010/wordml" xmlns:w15="http://schemas.microsoft.com/office/word/2012/wordml" xmlns:w16cid="http://schemas.microsoft.com/office/word/2016/wordml/cid" xmlns:w16se="http://schemas.microsoft.com/office/word/2015/wordml/symex" xmlns:wpg="http://schemas.microsoft.com/office/word/2010/wordprocessingGroup" xmlns:wpi="http://schemas.microsoft.com/office/word/2010/wordprocessingInk" xmlns:wne="http://schemas.microsoft.com/office/word/2006/wordml" xmlns:wps="http://schemas.microsoft.com/office/word/2010/wordprocessingShape" mc:Ignorable="w14 w15 w16se w16cid wp14">
+  <w:endnote w:type="separator" w:id="-1">
+    <w:p>
+      <w:r>
+        <w:separator/>
+      </w:r>
+    </w:p>
+  </w:endnote>
+  <w:endnote w:type="continuationSeparator" w:id="0">
+    <w:p>
+      <w:r>
+        <w:continuationSeparator/>
+      </w:r>
+    </w:p>
+  </w:endnote>
+</w:endnotes>
+</file>
+
+<file path=word/footnotes.xml><?xml version="1.0" encoding="utf-8"?>
+<w:footnotes xmlns:wpc="http://schemas.microsoft.com/office/word/2010/wordprocessingCanvas" xmlns:cx="http://schemas.microsoft.com/office/drawing/2014/chartex" xmlns:cx1="http://schemas.microsoft.com/office/drawing/2015/9/8/chartex" xmlns:cx2="http://schemas.microsoft.com/office/drawing/2015/10/21/chartex" xmlns:cx3="http://schemas.microsoft.com/office/drawing/2016/5/9/chartex" xmlns:cx4="http://schemas.microsoft.com/office/drawing/2016/5/10/chartex" xmlns:cx5="http://schemas.microsoft.com/office/drawing/2016/5/11/chartex" xmlns:cx6="http://schemas.microsoft.com/office/drawing/2016/5/12/chartex" xmlns:cx7="http://schemas.microsoft.com/office/drawing/2016/5/13/chartex" xmlns:cx8="http://schemas.microsoft.com/office/drawing/2016/5/14/chartex" xmlns:mc="http://schemas.openxmlformats.org/markup-compatibility/2006" xmlns:aink="http://schemas.microsoft.com/office/drawing/2016/ink" xmlns:am3d="http://schemas.microsoft.com/office/drawing/2017/model3d" xmlns:o="urn:schemas-microsoft-com:office:office" xmlns:r="http://schemas.openxmlformats.org/officeDocument/2006/relationships" xmlns:m="http://schemas.openxmlformats.org/officeDocument/2006/math" xmlns:v="urn:schemas-microsoft-com:vml" xmlns:wp14="http://schemas.microsoft.com/office/word/2010/wordprocessingDrawing" xmlns:wp="http://schemas.openxmlformats.org/drawingml/2006/wordprocessingDrawing" xmlns:w10="urn:schemas-microsoft-com:office:word" xmlns:w="http://schemas.openxmlformats.org/wordprocessingml/2006/main" xmlns:w14="http://schemas.microsoft.com/office/word/2010/wordml" xmlns:w15="http://schemas.microsoft.com/office/word/2012/wordml" xmlns:w16cid="http://schemas.microsoft.com/office/word/2016/wordml/cid" xmlns:w16se="http://schemas.microsoft.com/office/word/2015/wordml/symex" xmlns:wpg="http://schemas.microsoft.com/office/word/2010/wordprocessingGroup" xmlns:wpi="http://schemas.microsoft.com/office/word/2010/wordprocessingInk" xmlns:wne="http://schemas.microsoft.com/office/word/2006/wordml" xmlns:wps="http://schemas.microsoft.com/office/word/2010/wordprocessingShape" mc:Ignorable="w14 w15 w16se w16cid wp14">
+  <w:footnote w:type="separator" w:id="-1">
+    <w:p>
+      <w:r>
+        <w:separator/>
+      </w:r>
+    </w:p>
+  </w:footnote>
+  <w:footnote w:type="continuationSeparator" w:id="0">
+    <w:p>
+      <w:r>
+        <w:continuationSeparator/>
+      </w:r>
+    </w:p>
+  </w:footnote>
+</w:footnotes>
 </file>
 
 <file path=word/styles.xml><?xml version="1.0" encoding="utf-8"?>
@@ -821,6 +852,69 @@
       <w:szCs w:val="20"/>
     </w:rPr>
   </w:style>
+  <w:style w:type="character" w:styleId="Hyperlink">
+    <w:name w:val="Hyperlink"/>
+    <w:basedOn w:val="DefaultParagraphFont"/>
+    <w:uiPriority w:val="99"/>
+    <w:unhideWhenUsed/>
+    <w:rsid w:val="005A3C3B"/>
+    <w:rPr>
+      <w:color w:val="0563C1" w:themeColor="hyperlink"/>
+      <w:u w:val="single"/>
+    </w:rPr>
+  </w:style>
+  <w:style w:type="character" w:styleId="UnresolvedMention">
+    <w:name w:val="Unresolved Mention"/>
+    <w:basedOn w:val="DefaultParagraphFont"/>
+    <w:uiPriority w:val="99"/>
+    <w:rsid w:val="005A3C3B"/>
+    <w:rPr>
+      <w:color w:val="605E5C"/>
+      <w:shd w:val="clear" w:color="auto" w:fill="E1DFDD"/>
+    </w:rPr>
+  </w:style>
+  <w:style w:type="paragraph" w:styleId="Header">
+    <w:name w:val="header"/>
+    <w:basedOn w:val="Normal"/>
+    <w:link w:val="HeaderChar"/>
+    <w:uiPriority w:val="99"/>
+    <w:unhideWhenUsed/>
+    <w:rsid w:val="00414B3A"/>
+    <w:pPr>
+      <w:tabs>
+        <w:tab w:val="center" w:pos="4680"/>
+        <w:tab w:val="right" w:pos="9360"/>
+      </w:tabs>
+    </w:pPr>
+  </w:style>
+  <w:style w:type="character" w:customStyle="1" w:styleId="HeaderChar">
+    <w:name w:val="Header Char"/>
+    <w:basedOn w:val="DefaultParagraphFont"/>
+    <w:link w:val="Header"/>
+    <w:uiPriority w:val="99"/>
+    <w:rsid w:val="00414B3A"/>
+  </w:style>
+  <w:style w:type="paragraph" w:styleId="Footer">
+    <w:name w:val="footer"/>
+    <w:basedOn w:val="Normal"/>
+    <w:link w:val="FooterChar"/>
+    <w:uiPriority w:val="99"/>
+    <w:unhideWhenUsed/>
+    <w:rsid w:val="00414B3A"/>
+    <w:pPr>
+      <w:tabs>
+        <w:tab w:val="center" w:pos="4680"/>
+        <w:tab w:val="right" w:pos="9360"/>
+      </w:tabs>
+    </w:pPr>
+  </w:style>
+  <w:style w:type="character" w:customStyle="1" w:styleId="FooterChar">
+    <w:name w:val="Footer Char"/>
+    <w:basedOn w:val="DefaultParagraphFont"/>
+    <w:link w:val="Footer"/>
+    <w:uiPriority w:val="99"/>
+    <w:rsid w:val="00414B3A"/>
+  </w:style>
 </w:styles>
 </file>
 

</xml_diff>